<commit_message>
final de la sesion de hoy
</commit_message>
<xml_diff>
--- a/Curso de Conceptos de la Progrmación.docx
+++ b/Curso de Conceptos de la Progrmación.docx
@@ -9,24 +9,48 @@
           <w:lang w:val="es-MX"/>
         </w:rPr>
       </w:pPr>
-      <w:r>
-        <w:rPr>
-          <w:lang w:val="es-MX"/>
-        </w:rPr>
-        <w:t>Programming Course</w:t>
-      </w:r>
-    </w:p>
-    <w:p>
-      <w:pPr>
-        <w:rPr>
-          <w:lang w:val="es-MX"/>
-        </w:rPr>
-      </w:pPr>
-      <w:r>
-        <w:rPr>
-          <w:lang w:val="es-MX"/>
-        </w:rPr>
-        <w:t>Student: Diego Peña</w:t>
+      <w:proofErr w:type="spellStart"/>
+      <w:r>
+        <w:rPr>
+          <w:lang w:val="es-MX"/>
+        </w:rPr>
+        <w:t>Programming</w:t>
+      </w:r>
+      <w:proofErr w:type="spellEnd"/>
+      <w:r>
+        <w:rPr>
+          <w:lang w:val="es-MX"/>
+        </w:rPr>
+        <w:t xml:space="preserve"> </w:t>
+      </w:r>
+      <w:proofErr w:type="spellStart"/>
+      <w:r>
+        <w:rPr>
+          <w:lang w:val="es-MX"/>
+        </w:rPr>
+        <w:t>Course</w:t>
+      </w:r>
+      <w:proofErr w:type="spellEnd"/>
+    </w:p>
+    <w:p>
+      <w:pPr>
+        <w:rPr>
+          <w:lang w:val="es-MX"/>
+        </w:rPr>
+      </w:pPr>
+      <w:proofErr w:type="spellStart"/>
+      <w:r>
+        <w:rPr>
+          <w:lang w:val="es-MX"/>
+        </w:rPr>
+        <w:t>Student</w:t>
+      </w:r>
+      <w:proofErr w:type="spellEnd"/>
+      <w:r>
+        <w:rPr>
+          <w:lang w:val="es-MX"/>
+        </w:rPr>
+        <w:t>: Diego Peña</w:t>
       </w:r>
       <w:r>
         <w:rPr>
@@ -93,12 +117,20 @@
           <w:lang w:val="es-MX"/>
         </w:rPr>
       </w:pPr>
+      <w:proofErr w:type="spellStart"/>
       <w:r>
         <w:rPr>
           <w:lang w:val="es-MX"/>
         </w:rPr>
         <w:lastRenderedPageBreak/>
-        <w:t>Concepts:</w:t>
+        <w:t>Concepts</w:t>
+      </w:r>
+      <w:proofErr w:type="spellEnd"/>
+      <w:r>
+        <w:rPr>
+          <w:lang w:val="es-MX"/>
+        </w:rPr>
+        <w:t>:</w:t>
       </w:r>
     </w:p>
     <w:p>
@@ -119,7 +151,63 @@
         <w:rPr>
           <w:lang w:val="es-MX"/>
         </w:rPr>
-        <w:t>¿What is a Programming Language?</w:t>
+        <w:t>¿</w:t>
+      </w:r>
+      <w:proofErr w:type="spellStart"/>
+      <w:r>
+        <w:rPr>
+          <w:lang w:val="es-MX"/>
+        </w:rPr>
+        <w:t>What</w:t>
+      </w:r>
+      <w:proofErr w:type="spellEnd"/>
+      <w:r>
+        <w:rPr>
+          <w:lang w:val="es-MX"/>
+        </w:rPr>
+        <w:t xml:space="preserve"> </w:t>
+      </w:r>
+      <w:proofErr w:type="spellStart"/>
+      <w:r>
+        <w:rPr>
+          <w:lang w:val="es-MX"/>
+        </w:rPr>
+        <w:t>is</w:t>
+      </w:r>
+      <w:proofErr w:type="spellEnd"/>
+      <w:r>
+        <w:rPr>
+          <w:lang w:val="es-MX"/>
+        </w:rPr>
+        <w:t xml:space="preserve"> a </w:t>
+      </w:r>
+      <w:proofErr w:type="spellStart"/>
+      <w:r>
+        <w:rPr>
+          <w:lang w:val="es-MX"/>
+        </w:rPr>
+        <w:t>Programming</w:t>
+      </w:r>
+      <w:proofErr w:type="spellEnd"/>
+      <w:r>
+        <w:rPr>
+          <w:lang w:val="es-MX"/>
+        </w:rPr>
+        <w:t xml:space="preserve"> </w:t>
+      </w:r>
+      <w:proofErr w:type="spellStart"/>
+      <w:r>
+        <w:rPr>
+          <w:lang w:val="es-MX"/>
+        </w:rPr>
+        <w:t>Language</w:t>
+      </w:r>
+      <w:proofErr w:type="spellEnd"/>
+      <w:r>
+        <w:rPr>
+          <w:lang w:val="es-MX"/>
+        </w:rPr>
+        <w:t>?</w:t>
       </w:r>
     </w:p>
     <w:p>
@@ -190,12 +278,56 @@
           <w:lang w:val="es-MX"/>
         </w:rPr>
       </w:pPr>
-      <w:r>
-        <w:rPr>
-          <w:lang w:val="es-MX"/>
-        </w:rPr>
-        <w:t>Types of Programming Paradigms</w:t>
-      </w:r>
+      <w:proofErr w:type="spellStart"/>
+      <w:r>
+        <w:rPr>
+          <w:lang w:val="es-MX"/>
+        </w:rPr>
+        <w:t>Types</w:t>
+      </w:r>
+      <w:proofErr w:type="spellEnd"/>
+      <w:r>
+        <w:rPr>
+          <w:lang w:val="es-MX"/>
+        </w:rPr>
+        <w:t xml:space="preserve"> </w:t>
+      </w:r>
+      <w:proofErr w:type="spellStart"/>
+      <w:r>
+        <w:rPr>
+          <w:lang w:val="es-MX"/>
+        </w:rPr>
+        <w:t>of</w:t>
+      </w:r>
+      <w:proofErr w:type="spellEnd"/>
+      <w:r>
+        <w:rPr>
+          <w:lang w:val="es-MX"/>
+        </w:rPr>
+        <w:t xml:space="preserve"> </w:t>
+      </w:r>
+      <w:proofErr w:type="spellStart"/>
+      <w:r>
+        <w:rPr>
+          <w:lang w:val="es-MX"/>
+        </w:rPr>
+        <w:t>Programming</w:t>
+      </w:r>
+      <w:proofErr w:type="spellEnd"/>
+      <w:r>
+        <w:rPr>
+          <w:lang w:val="es-MX"/>
+        </w:rPr>
+        <w:t xml:space="preserve"> </w:t>
+      </w:r>
+      <w:proofErr w:type="spellStart"/>
+      <w:r>
+        <w:rPr>
+          <w:lang w:val="es-MX"/>
+        </w:rPr>
+        <w:t>Paradigms</w:t>
+      </w:r>
+      <w:proofErr w:type="spellEnd"/>
       <w:r>
         <w:rPr>
           <w:lang w:val="es-MX"/>
@@ -315,7 +447,21 @@
         <w:rPr>
           <w:lang w:val="es-MX"/>
         </w:rPr>
-        <w:t>Se centra en el qué, en lugar del cómo</w:t>
+        <w:t xml:space="preserve">Se centra en el </w:t>
+      </w:r>
+      <w:proofErr w:type="spellStart"/>
+      <w:r>
+        <w:rPr>
+          <w:lang w:val="es-MX"/>
+        </w:rPr>
+        <w:t>qué</w:t>
+      </w:r>
+      <w:proofErr w:type="spellEnd"/>
+      <w:r>
+        <w:rPr>
+          <w:lang w:val="es-MX"/>
+        </w:rPr>
+        <w:t>, en lugar del cómo</w:t>
       </w:r>
     </w:p>
     <w:p>
@@ -349,24 +495,40 @@
           <w:lang w:val="es-MX"/>
         </w:rPr>
       </w:pPr>
-      <w:r>
-        <w:rPr>
-          <w:lang w:val="es-MX"/>
-        </w:rPr>
-        <w:t>Ej imperativo: los pasos a seguir de una receta de cocina.</w:t>
-      </w:r>
-    </w:p>
-    <w:p>
-      <w:pPr>
-        <w:rPr>
-          <w:lang w:val="es-MX"/>
-        </w:rPr>
-      </w:pPr>
-      <w:r>
-        <w:rPr>
-          <w:lang w:val="es-MX"/>
-        </w:rPr>
-        <w:t xml:space="preserve">Ej declarativo: la </w:t>
+      <w:proofErr w:type="spellStart"/>
+      <w:r>
+        <w:rPr>
+          <w:lang w:val="es-MX"/>
+        </w:rPr>
+        <w:t>Ej</w:t>
+      </w:r>
+      <w:proofErr w:type="spellEnd"/>
+      <w:r>
+        <w:rPr>
+          <w:lang w:val="es-MX"/>
+        </w:rPr>
+        <w:t xml:space="preserve"> imperativo: los pasos a seguir de una receta de cocina.</w:t>
+      </w:r>
+    </w:p>
+    <w:p>
+      <w:pPr>
+        <w:rPr>
+          <w:lang w:val="es-MX"/>
+        </w:rPr>
+      </w:pPr>
+      <w:proofErr w:type="spellStart"/>
+      <w:r>
+        <w:rPr>
+          <w:lang w:val="es-MX"/>
+        </w:rPr>
+        <w:t>Ej</w:t>
+      </w:r>
+      <w:proofErr w:type="spellEnd"/>
+      <w:r>
+        <w:rPr>
+          <w:lang w:val="es-MX"/>
+        </w:rPr>
+        <w:t xml:space="preserve"> declarativo: la </w:t>
       </w:r>
       <w:r>
         <w:rPr>
@@ -657,6 +819,12 @@
         </w:rPr>
         <w:t>División por Niveles</w:t>
       </w:r>
+      <w:r>
+        <w:rPr>
+          <w:lang w:val="es-MX"/>
+        </w:rPr>
+        <w:br/>
+      </w:r>
     </w:p>
     <w:p>
       <w:pPr>
@@ -724,19 +892,7 @@
         <w:rPr>
           <w:lang w:val="es-MX"/>
         </w:rPr>
-        <w:t xml:space="preserve">0 </w:t>
-      </w:r>
-      <w:r>
-        <w:rPr>
-          <w:lang w:val="es-MX"/>
-        </w:rPr>
-        <w:t>–</w:t>
-      </w:r>
-      <w:r>
-        <w:rPr>
-          <w:lang w:val="es-MX"/>
-        </w:rPr>
-        <w:t xml:space="preserve"> Lenguaje de Máquina</w:t>
+        <w:t>0 – Lenguaje de Máquina</w:t>
       </w:r>
     </w:p>
     <w:p>
@@ -797,7 +953,21 @@
         <w:rPr>
           <w:lang w:val="es-MX"/>
         </w:rPr>
-        <w:t>Es un lenguaje intermedio el cual logra comunicarse las personas con la máquina, son instrucciones específicas, además de ser una abstracción del lenguaje de maquina.</w:t>
+        <w:t xml:space="preserve">Es un lenguaje intermedio el cual logra comunicarse las personas con la máquina, son instrucciones específicas, además de ser una abstracción del lenguaje de </w:t>
+      </w:r>
+      <w:proofErr w:type="spellStart"/>
+      <w:r>
+        <w:rPr>
+          <w:lang w:val="es-MX"/>
+        </w:rPr>
+        <w:t>maquina</w:t>
+      </w:r>
+      <w:proofErr w:type="spellEnd"/>
+      <w:r>
+        <w:rPr>
+          <w:lang w:val="es-MX"/>
+        </w:rPr>
+        <w:t>.</w:t>
       </w:r>
     </w:p>
     <w:p>
@@ -895,13 +1065,668 @@
         <w:rPr>
           <w:lang w:val="es-MX"/>
         </w:rPr>
-        <w:t>Los más conocidos son C y C++, lenguaje más reconocido por sus múltiples capacidades para la programación, capacidades de alto nivel como también de bajo nivel, accediendo a registros de memoria. Este lenguaje tiene una</w:t>
-      </w:r>
-      <w:r>
-        <w:rPr>
-          <w:lang w:val="es-MX"/>
-        </w:rPr>
-        <w:t xml:space="preserve"> sintaxis muy legible</w:t>
+        <w:t>Los más conocidos son C y C++, lenguaje más reconocido por sus múltiples capacidades para la programación, capacidades de alto nivel como también de bajo nivel, accediendo a registros de memoria. Este lenguaje tiene una sintaxis muy legible.</w:t>
+      </w:r>
+      <w:r>
+        <w:rPr>
+          <w:lang w:val="es-MX"/>
+        </w:rPr>
+        <w:tab/>
+      </w:r>
+    </w:p>
+    <w:p>
+      <w:pPr>
+        <w:rPr>
+          <w:lang w:val="es-MX"/>
+        </w:rPr>
+      </w:pPr>
+    </w:p>
+    <w:p>
+      <w:pPr>
+        <w:pStyle w:val="Ttulo5"/>
+        <w:rPr>
+          <w:lang w:val="es-MX"/>
+        </w:rPr>
+      </w:pPr>
+      <w:r>
+        <w:rPr>
+          <w:lang w:val="es-MX"/>
+        </w:rPr>
+        <w:t>4 – Medio-Alto Nivel</w:t>
+      </w:r>
+    </w:p>
+    <w:p>
+      <w:pPr>
+        <w:rPr>
+          <w:lang w:val="es-MX"/>
+        </w:rPr>
+      </w:pPr>
+    </w:p>
+    <w:p>
+      <w:pPr>
+        <w:rPr>
+          <w:lang w:val="es-MX"/>
+        </w:rPr>
+      </w:pPr>
+      <w:r>
+        <w:rPr>
+          <w:lang w:val="es-MX"/>
+        </w:rPr>
+        <w:t>Lenguajes de programación moderno, EJ: Java, PHP, JavaScript, Python…</w:t>
+      </w:r>
+    </w:p>
+    <w:p>
+      <w:pPr>
+        <w:rPr>
+          <w:lang w:val="es-MX"/>
+        </w:rPr>
+      </w:pPr>
+    </w:p>
+    <w:p>
+      <w:pPr>
+        <w:pStyle w:val="Ttulo5"/>
+        <w:rPr>
+          <w:lang w:val="es-MX"/>
+        </w:rPr>
+      </w:pPr>
+      <w:r>
+        <w:rPr>
+          <w:lang w:val="es-MX"/>
+        </w:rPr>
+        <w:t>5 – Alto Nivel</w:t>
+      </w:r>
+    </w:p>
+    <w:p>
+      <w:pPr>
+        <w:rPr>
+          <w:lang w:val="es-MX"/>
+        </w:rPr>
+      </w:pPr>
+    </w:p>
+    <w:p>
+      <w:pPr>
+        <w:rPr>
+          <w:lang w:val="es-MX"/>
+        </w:rPr>
+      </w:pPr>
+      <w:r>
+        <w:rPr>
+          <w:lang w:val="es-MX"/>
+        </w:rPr>
+        <w:t xml:space="preserve">Para este nivel existen lenguajes de programación o </w:t>
+      </w:r>
+      <w:proofErr w:type="spellStart"/>
+      <w:r>
+        <w:rPr>
+          <w:lang w:val="es-MX"/>
+        </w:rPr>
+        <w:t>Frameworks</w:t>
+      </w:r>
+      <w:proofErr w:type="spellEnd"/>
+      <w:r>
+        <w:rPr>
+          <w:lang w:val="es-MX"/>
+        </w:rPr>
+        <w:t xml:space="preserve"> que son de alto nivel.</w:t>
+      </w:r>
+    </w:p>
+    <w:p>
+      <w:pPr>
+        <w:rPr>
+          <w:lang w:val="es-MX"/>
+        </w:rPr>
+      </w:pPr>
+      <w:r>
+        <w:rPr>
+          <w:lang w:val="es-MX"/>
+        </w:rPr>
+        <w:t>Los lenguajes de alto nivel están basados en lenguajes de medio nivel.</w:t>
+      </w:r>
+    </w:p>
+    <w:p>
+      <w:pPr>
+        <w:rPr>
+          <w:lang w:val="es-MX"/>
+        </w:rPr>
+      </w:pPr>
+    </w:p>
+    <w:p>
+      <w:pPr>
+        <w:rPr>
+          <w:lang w:val="es-MX"/>
+        </w:rPr>
+      </w:pPr>
+    </w:p>
+    <w:p>
+      <w:pPr>
+        <w:rPr>
+          <w:lang w:val="es-MX"/>
+        </w:rPr>
+      </w:pPr>
+      <w:proofErr w:type="spellStart"/>
+      <w:r>
+        <w:rPr>
+          <w:lang w:val="es-MX"/>
+        </w:rPr>
+        <w:t>Frameworks</w:t>
+      </w:r>
+      <w:proofErr w:type="spellEnd"/>
+      <w:r>
+        <w:rPr>
+          <w:lang w:val="es-MX"/>
+        </w:rPr>
+        <w:t>: es una serie de funcionalidades que son añadidas en base a librerías, para que al momento de programar se haga más fácil el desarrollo de códigos</w:t>
+      </w:r>
+      <w:r>
+        <w:rPr>
+          <w:lang w:val="es-MX"/>
+        </w:rPr>
+        <w:t>, estas librerías son añadidas a los lenguajes de medio nivel volviéndolos lenguajes de alto nivel.</w:t>
+      </w:r>
+    </w:p>
+    <w:p>
+      <w:pPr>
+        <w:rPr>
+          <w:lang w:val="es-MX"/>
+        </w:rPr>
+      </w:pPr>
+    </w:p>
+    <w:p>
+      <w:pPr>
+        <w:pStyle w:val="Ttulo3"/>
+        <w:rPr>
+          <w:lang w:val="es-MX"/>
+        </w:rPr>
+      </w:pPr>
+      <w:r>
+        <w:rPr>
+          <w:lang w:val="es-MX"/>
+        </w:rPr>
+        <w:t>Proceso de Conversión</w:t>
+      </w:r>
+      <w:r>
+        <w:rPr>
+          <w:lang w:val="es-MX"/>
+        </w:rPr>
+        <w:br/>
+      </w:r>
+    </w:p>
+    <w:p>
+      <w:pPr>
+        <w:rPr>
+          <w:lang w:val="es-MX"/>
+        </w:rPr>
+      </w:pPr>
+    </w:p>
+    <w:p>
+      <w:pPr>
+        <w:rPr>
+          <w:lang w:val="es-MX"/>
+        </w:rPr>
+      </w:pPr>
+      <w:r>
+        <w:rPr>
+          <w:lang w:val="es-MX"/>
+        </w:rPr>
+        <w:t>Para hacer una conversión de nuestro programa a la computadora se necesita un traductor.</w:t>
+      </w:r>
+    </w:p>
+    <w:p>
+      <w:pPr>
+        <w:rPr>
+          <w:lang w:val="es-MX"/>
+        </w:rPr>
+      </w:pPr>
+      <w:r>
+        <w:rPr>
+          <w:lang w:val="es-MX"/>
+        </w:rPr>
+        <w:t>Existen 2 formas de convertir una aplicación creada por nosotros.</w:t>
+      </w:r>
+    </w:p>
+    <w:p>
+      <w:pPr>
+        <w:pStyle w:val="Ttulo4"/>
+        <w:rPr>
+          <w:lang w:val="es-MX"/>
+        </w:rPr>
+      </w:pPr>
+      <w:r>
+        <w:rPr>
+          <w:lang w:val="es-MX"/>
+        </w:rPr>
+        <w:t>Lenguajes de Programación Compilados</w:t>
+      </w:r>
+      <w:r>
+        <w:rPr>
+          <w:lang w:val="es-MX"/>
+        </w:rPr>
+        <w:br/>
+      </w:r>
+    </w:p>
+    <w:p>
+      <w:pPr>
+        <w:rPr>
+          <w:lang w:val="es-MX"/>
+        </w:rPr>
+      </w:pPr>
+    </w:p>
+    <w:p>
+      <w:pPr>
+        <w:rPr>
+          <w:lang w:val="es-MX"/>
+        </w:rPr>
+      </w:pPr>
+      <w:r>
+        <w:rPr>
+          <w:lang w:val="es-MX"/>
+        </w:rPr>
+        <w:t>Ej. C++, hace falta compilarlo, construir un archivo binario para que una maquina sea capaz de comprender lo</w:t>
+      </w:r>
+    </w:p>
+    <w:p>
+      <w:pPr>
+        <w:rPr>
+          <w:lang w:val="es-MX"/>
+        </w:rPr>
+      </w:pPr>
+    </w:p>
+    <w:p>
+      <w:pPr>
+        <w:pStyle w:val="Ttulo4"/>
+        <w:rPr>
+          <w:lang w:val="es-MX"/>
+        </w:rPr>
+      </w:pPr>
+      <w:r>
+        <w:rPr>
+          <w:lang w:val="es-MX"/>
+        </w:rPr>
+        <w:t>Lenguajes de Programación interpretados</w:t>
+      </w:r>
+      <w:r>
+        <w:rPr>
+          <w:lang w:val="es-MX"/>
+        </w:rPr>
+        <w:br/>
+      </w:r>
+    </w:p>
+    <w:p>
+      <w:pPr>
+        <w:rPr>
+          <w:lang w:val="es-MX"/>
+        </w:rPr>
+      </w:pPr>
+    </w:p>
+    <w:p>
+      <w:pPr>
+        <w:rPr>
+          <w:lang w:val="es-MX"/>
+        </w:rPr>
+      </w:pPr>
+      <w:r>
+        <w:rPr>
+          <w:lang w:val="es-MX"/>
+        </w:rPr>
+        <w:t>Ej. JavaScript o Python.</w:t>
+      </w:r>
+    </w:p>
+    <w:p>
+      <w:pPr>
+        <w:pStyle w:val="Ttulo3"/>
+        <w:rPr>
+          <w:lang w:val="es-MX"/>
+        </w:rPr>
+      </w:pPr>
+      <w:r>
+        <w:rPr>
+          <w:lang w:val="es-MX"/>
+        </w:rPr>
+        <w:t>Entorno de desarrollo integrado IDE</w:t>
+      </w:r>
+      <w:r>
+        <w:rPr>
+          <w:lang w:val="es-MX"/>
+        </w:rPr>
+        <w:br/>
+      </w:r>
+    </w:p>
+    <w:p>
+      <w:pPr>
+        <w:rPr>
+          <w:lang w:val="es-MX"/>
+        </w:rPr>
+      </w:pPr>
+      <w:r>
+        <w:rPr>
+          <w:lang w:val="es-MX"/>
+        </w:rPr>
+        <w:t>Son programas con características para apoyar en el desarrollo de la programación.</w:t>
+      </w:r>
+    </w:p>
+    <w:p>
+      <w:pPr>
+        <w:rPr>
+          <w:lang w:val="es-MX"/>
+        </w:rPr>
+      </w:pPr>
+      <w:proofErr w:type="spellStart"/>
+      <w:r>
+        <w:rPr>
+          <w:lang w:val="es-MX"/>
+        </w:rPr>
+        <w:t>Ej</w:t>
+      </w:r>
+      <w:proofErr w:type="spellEnd"/>
+      <w:r>
+        <w:rPr>
+          <w:lang w:val="es-MX"/>
+        </w:rPr>
+        <w:t>:</w:t>
+      </w:r>
+    </w:p>
+    <w:p>
+      <w:pPr>
+        <w:pStyle w:val="Prrafodelista"/>
+        <w:numPr>
+          <w:ilvl w:val="0"/>
+          <w:numId w:val="7"/>
+        </w:numPr>
+        <w:rPr>
+          <w:lang w:val="es-MX"/>
+        </w:rPr>
+      </w:pPr>
+      <w:r>
+        <w:rPr>
+          <w:lang w:val="es-MX"/>
+        </w:rPr>
+        <w:t xml:space="preserve">Visual Studio </w:t>
+      </w:r>
+      <w:proofErr w:type="spellStart"/>
+      <w:r>
+        <w:rPr>
+          <w:lang w:val="es-MX"/>
+        </w:rPr>
+        <w:t>Code</w:t>
+      </w:r>
+      <w:proofErr w:type="spellEnd"/>
+      <w:r>
+        <w:rPr>
+          <w:lang w:val="es-MX"/>
+        </w:rPr>
+        <w:t xml:space="preserve"> (el más utilizado en el mundo del desarrollo)</w:t>
+      </w:r>
+    </w:p>
+    <w:p>
+      <w:pPr>
+        <w:pStyle w:val="Prrafodelista"/>
+        <w:numPr>
+          <w:ilvl w:val="0"/>
+          <w:numId w:val="7"/>
+        </w:numPr>
+        <w:rPr>
+          <w:lang w:val="es-MX"/>
+        </w:rPr>
+      </w:pPr>
+      <w:proofErr w:type="spellStart"/>
+      <w:r>
+        <w:rPr>
+          <w:lang w:val="es-MX"/>
+        </w:rPr>
+        <w:t>Atom</w:t>
+      </w:r>
+      <w:proofErr w:type="spellEnd"/>
+    </w:p>
+    <w:p>
+      <w:pPr>
+        <w:pStyle w:val="Prrafodelista"/>
+        <w:numPr>
+          <w:ilvl w:val="0"/>
+          <w:numId w:val="7"/>
+        </w:numPr>
+        <w:rPr>
+          <w:lang w:val="es-MX"/>
+        </w:rPr>
+      </w:pPr>
+      <w:r>
+        <w:rPr>
+          <w:lang w:val="es-MX"/>
+        </w:rPr>
+        <w:t>Sublime Text</w:t>
+      </w:r>
+    </w:p>
+    <w:p>
+      <w:pPr>
+        <w:pStyle w:val="Prrafodelista"/>
+        <w:numPr>
+          <w:ilvl w:val="0"/>
+          <w:numId w:val="7"/>
+        </w:numPr>
+        <w:rPr>
+          <w:lang w:val="es-MX"/>
+        </w:rPr>
+      </w:pPr>
+      <w:proofErr w:type="spellStart"/>
+      <w:r>
+        <w:rPr>
+          <w:lang w:val="es-MX"/>
+        </w:rPr>
+        <w:t>PyCharm</w:t>
+      </w:r>
+      <w:proofErr w:type="spellEnd"/>
+    </w:p>
+    <w:p>
+      <w:pPr>
+        <w:pStyle w:val="Prrafodelista"/>
+        <w:numPr>
+          <w:ilvl w:val="0"/>
+          <w:numId w:val="7"/>
+        </w:numPr>
+        <w:rPr>
+          <w:lang w:val="es-MX"/>
+        </w:rPr>
+      </w:pPr>
+      <w:r>
+        <w:rPr>
+          <w:lang w:val="es-MX"/>
+        </w:rPr>
+        <w:t>Notepad++</w:t>
+      </w:r>
+    </w:p>
+    <w:p>
+      <w:pPr>
+        <w:pStyle w:val="Ttulo3"/>
+        <w:rPr>
+          <w:lang w:val="es-MX"/>
+        </w:rPr>
+      </w:pPr>
+      <w:r>
+        <w:rPr>
+          <w:lang w:val="es-MX"/>
+        </w:rPr>
+        <w:t>Control de Versiones</w:t>
+      </w:r>
+      <w:r>
+        <w:rPr>
+          <w:lang w:val="es-MX"/>
+        </w:rPr>
+        <w:br/>
+      </w:r>
+    </w:p>
+    <w:p>
+      <w:pPr>
+        <w:rPr>
+          <w:lang w:val="es-MX"/>
+        </w:rPr>
+      </w:pPr>
+      <w:r>
+        <w:rPr>
+          <w:lang w:val="es-MX"/>
+        </w:rPr>
+        <w:t xml:space="preserve">Ejemplos de sistemas </w:t>
+      </w:r>
+      <w:r>
+        <w:rPr>
+          <w:lang w:val="es-MX"/>
+        </w:rPr>
+        <w:t>de control de versiones</w:t>
+      </w:r>
+      <w:r>
+        <w:rPr>
+          <w:lang w:val="es-MX"/>
+        </w:rPr>
+        <w:t>:</w:t>
+      </w:r>
+    </w:p>
+    <w:p>
+      <w:pPr>
+        <w:pStyle w:val="Prrafodelista"/>
+        <w:numPr>
+          <w:ilvl w:val="0"/>
+          <w:numId w:val="8"/>
+        </w:numPr>
+        <w:rPr>
+          <w:lang w:val="es-MX"/>
+        </w:rPr>
+      </w:pPr>
+      <w:r>
+        <w:rPr>
+          <w:lang w:val="es-MX"/>
+        </w:rPr>
+        <w:t xml:space="preserve">CVS (Cooncurrent </w:t>
+      </w:r>
+      <w:r>
+        <w:rPr>
+          <w:lang w:val="es-MX"/>
+        </w:rPr>
+        <w:t>Versión</w:t>
+      </w:r>
+      <w:r>
+        <w:rPr>
+          <w:lang w:val="es-MX"/>
+        </w:rPr>
+        <w:t xml:space="preserve"> System)</w:t>
+      </w:r>
+    </w:p>
+    <w:p>
+      <w:pPr>
+        <w:pStyle w:val="Prrafodelista"/>
+        <w:numPr>
+          <w:ilvl w:val="0"/>
+          <w:numId w:val="8"/>
+        </w:numPr>
+        <w:rPr>
+          <w:lang w:val="es-MX"/>
+        </w:rPr>
+      </w:pPr>
+      <w:r>
+        <w:rPr>
+          <w:lang w:val="es-MX"/>
+        </w:rPr>
+        <w:t>SVN (</w:t>
+      </w:r>
+      <w:r>
+        <w:rPr>
+          <w:lang w:val="es-MX"/>
+        </w:rPr>
+        <w:t>Subversión</w:t>
+      </w:r>
+      <w:r>
+        <w:rPr>
+          <w:lang w:val="es-MX"/>
+        </w:rPr>
+        <w:t>)</w:t>
+      </w:r>
+    </w:p>
+    <w:p>
+      <w:pPr>
+        <w:pStyle w:val="Prrafodelista"/>
+        <w:numPr>
+          <w:ilvl w:val="0"/>
+          <w:numId w:val="8"/>
+        </w:numPr>
+        <w:rPr>
+          <w:lang w:val="es-MX"/>
+        </w:rPr>
+      </w:pPr>
+      <w:r>
+        <w:rPr>
+          <w:lang w:val="es-MX"/>
+        </w:rPr>
+        <w:t>Git</w:t>
+      </w:r>
+    </w:p>
+    <w:p>
+      <w:pPr>
+        <w:pStyle w:val="Prrafodelista"/>
+        <w:numPr>
+          <w:ilvl w:val="0"/>
+          <w:numId w:val="8"/>
+        </w:numPr>
+        <w:rPr>
+          <w:lang w:val="es-MX"/>
+        </w:rPr>
+      </w:pPr>
+      <w:r>
+        <w:rPr>
+          <w:lang w:val="es-MX"/>
+        </w:rPr>
+        <w:t>GitHub &amp; GitLab</w:t>
+      </w:r>
+    </w:p>
+    <w:p>
+      <w:pPr>
+        <w:ind w:left="360"/>
+        <w:rPr>
+          <w:lang w:val="es-MX"/>
+        </w:rPr>
+      </w:pPr>
+      <w:r>
+        <w:rPr>
+          <w:lang w:val="es-MX"/>
+        </w:rPr>
+        <w:t xml:space="preserve">La diferencia entre </w:t>
+      </w:r>
+      <w:r>
+        <w:rPr>
+          <w:lang w:val="es-MX"/>
+        </w:rPr>
+        <w:t>GitHub &amp; GitLab</w:t>
+      </w:r>
+      <w:r>
+        <w:rPr>
+          <w:lang w:val="es-MX"/>
+        </w:rPr>
+        <w:t>:</w:t>
+      </w:r>
+    </w:p>
+    <w:p>
+      <w:pPr>
+        <w:ind w:left="360"/>
+        <w:rPr>
+          <w:lang w:val="es-MX"/>
+        </w:rPr>
+      </w:pPr>
+      <w:r>
+        <w:rPr>
+          <w:u w:val="single"/>
+          <w:lang w:val="es-MX"/>
+        </w:rPr>
+        <w:t>GitHub</w:t>
+      </w:r>
+      <w:r>
+        <w:rPr>
+          <w:lang w:val="es-MX"/>
+        </w:rPr>
+        <w:t xml:space="preserve"> se centra el repositorios </w:t>
+      </w:r>
+      <w:r>
+        <w:rPr>
+          <w:b/>
+          <w:bCs/>
+          <w:lang w:val="es-MX"/>
+        </w:rPr>
+        <w:t>Públicos</w:t>
       </w:r>
       <w:r>
         <w:rPr>
@@ -909,147 +1734,108 @@
         </w:rPr>
         <w:t>.</w:t>
       </w:r>
-      <w:r>
-        <w:rPr>
-          <w:lang w:val="es-MX"/>
-        </w:rPr>
-        <w:tab/>
-      </w:r>
-    </w:p>
-    <w:p>
-      <w:pPr>
-        <w:rPr>
-          <w:lang w:val="es-MX"/>
-        </w:rPr>
-      </w:pPr>
-    </w:p>
-    <w:p>
-      <w:pPr>
-        <w:pStyle w:val="Ttulo5"/>
-        <w:rPr>
-          <w:lang w:val="es-MX"/>
-        </w:rPr>
-      </w:pPr>
-      <w:r>
-        <w:rPr>
-          <w:lang w:val="es-MX"/>
-        </w:rPr>
-        <w:t>4 – Medio-Alto Nivel</w:t>
-      </w:r>
-    </w:p>
-    <w:p>
-      <w:pPr>
-        <w:rPr>
-          <w:lang w:val="es-MX"/>
-        </w:rPr>
-      </w:pPr>
-    </w:p>
-    <w:p>
-      <w:pPr>
-        <w:rPr>
-          <w:lang w:val="es-MX"/>
-        </w:rPr>
-      </w:pPr>
-      <w:r>
-        <w:rPr>
-          <w:lang w:val="es-MX"/>
-        </w:rPr>
-        <w:t>Lenguajes de programación moderno, EJ: Java, PHP, JavaScript, Python…</w:t>
-      </w:r>
-    </w:p>
-    <w:p>
-      <w:pPr>
-        <w:rPr>
-          <w:lang w:val="es-MX"/>
-        </w:rPr>
-      </w:pPr>
-    </w:p>
-    <w:p>
-      <w:pPr>
-        <w:pStyle w:val="Ttulo5"/>
-        <w:rPr>
-          <w:lang w:val="es-MX"/>
-        </w:rPr>
-      </w:pPr>
-      <w:r>
-        <w:rPr>
-          <w:lang w:val="es-MX"/>
-        </w:rPr>
-        <w:t>5 – Alto Nivel</w:t>
-      </w:r>
-    </w:p>
-    <w:p>
-      <w:pPr>
-        <w:rPr>
-          <w:lang w:val="es-MX"/>
-        </w:rPr>
-      </w:pPr>
-    </w:p>
-    <w:p>
-      <w:pPr>
-        <w:rPr>
-          <w:lang w:val="es-MX"/>
-        </w:rPr>
-      </w:pPr>
-      <w:r>
-        <w:rPr>
-          <w:lang w:val="es-MX"/>
-        </w:rPr>
-        <w:t>Para este nivel existen lenguajes de programación o Frameworks que son de alto nivel.</w:t>
-      </w:r>
-    </w:p>
-    <w:p>
-      <w:pPr>
-        <w:rPr>
-          <w:lang w:val="es-MX"/>
-        </w:rPr>
-      </w:pPr>
-      <w:r>
-        <w:rPr>
-          <w:lang w:val="es-MX"/>
-        </w:rPr>
-        <w:t>Los lenguajes de alto nivel están basados en lenguajes de medio nivel.</w:t>
-      </w:r>
-    </w:p>
-    <w:p>
-      <w:pPr>
-        <w:rPr>
-          <w:lang w:val="es-MX"/>
-        </w:rPr>
-      </w:pPr>
-    </w:p>
-    <w:p>
-      <w:pPr>
-        <w:rPr>
-          <w:lang w:val="es-MX"/>
-        </w:rPr>
-      </w:pPr>
-    </w:p>
-    <w:p>
-      <w:pPr>
-        <w:rPr>
-          <w:lang w:val="es-MX"/>
-        </w:rPr>
-      </w:pPr>
-      <w:r>
-        <w:rPr>
-          <w:lang w:val="es-MX"/>
-        </w:rPr>
-        <w:t>Frameworks: es una serie de funcionalidades que son añadidas en base a librerías, para que al momento de programar se haga más fácil el desarrollo de códigos</w:t>
-      </w:r>
-      <w:r>
-        <w:rPr>
-          <w:lang w:val="es-MX"/>
-        </w:rPr>
-        <w:t>, estas librerías son añadidas a los lenguajes de medio nivel volviéndolos lenguajes de alto nivel.</w:t>
-      </w:r>
-    </w:p>
-    <w:p>
-      <w:pPr>
-        <w:rPr>
-          <w:lang w:val="es-MX"/>
-        </w:rPr>
-      </w:pPr>
+    </w:p>
+    <w:p>
+      <w:pPr>
+        <w:ind w:left="360"/>
+        <w:rPr>
+          <w:lang w:val="es-MX"/>
+        </w:rPr>
+      </w:pPr>
+      <w:r>
+        <w:rPr>
+          <w:u w:val="single"/>
+          <w:lang w:val="es-MX"/>
+        </w:rPr>
+        <w:t>GitLab</w:t>
+      </w:r>
+      <w:r>
+        <w:rPr>
+          <w:lang w:val="es-MX"/>
+        </w:rPr>
+        <w:t xml:space="preserve"> se centra en repositorios </w:t>
+      </w:r>
+      <w:r>
+        <w:rPr>
+          <w:b/>
+          <w:bCs/>
+          <w:lang w:val="es-MX"/>
+        </w:rPr>
+        <w:t>Privados</w:t>
+      </w:r>
+      <w:r>
+        <w:rPr>
+          <w:lang w:val="es-MX"/>
+        </w:rPr>
+        <w:t>.</w:t>
+      </w:r>
+    </w:p>
+    <w:p>
+      <w:pPr>
+        <w:pStyle w:val="Ttulo4"/>
+        <w:rPr>
+          <w:lang w:val="es-MX"/>
+        </w:rPr>
+      </w:pPr>
+      <w:r>
+        <w:rPr>
+          <w:lang w:val="es-MX"/>
+        </w:rPr>
+        <w:t>Ejemplo de como funciona este control de versiones</w:t>
+      </w:r>
+      <w:r>
+        <w:rPr>
+          <w:lang w:val="es-MX"/>
+        </w:rPr>
+        <w:br/>
+      </w:r>
+    </w:p>
+    <w:p>
+      <w:pPr>
+        <w:rPr>
+          <w:lang w:val="es-MX"/>
+        </w:rPr>
+      </w:pPr>
+      <w:r>
+        <w:rPr>
+          <w:noProof/>
+        </w:rPr>
+        <w:drawing>
+          <wp:inline distT="0" distB="0" distL="0" distR="0" wp14:anchorId="2F6B4A83" wp14:editId="2FF9F1B2">
+            <wp:extent cx="5612130" cy="1487170"/>
+            <wp:effectExtent l="0" t="0" r="7620" b="0"/>
+            <wp:docPr id="1" name="Imagen 1" descr="Diagrama&#10;&#10;Descripción generada automáticamente"/>
+            <wp:cNvGraphicFramePr>
+              <a:graphicFrameLocks xmlns:a="http://schemas.openxmlformats.org/drawingml/2006/main" noChangeAspect="1"/>
+            </wp:cNvGraphicFramePr>
+            <a:graphic xmlns:a="http://schemas.openxmlformats.org/drawingml/2006/main">
+              <a:graphicData uri="http://schemas.openxmlformats.org/drawingml/2006/picture">
+                <pic:pic xmlns:pic="http://schemas.openxmlformats.org/drawingml/2006/picture">
+                  <pic:nvPicPr>
+                    <pic:cNvPr id="1" name="Imagen 1" descr="Diagrama&#10;&#10;Descripción generada automáticamente"/>
+                    <pic:cNvPicPr/>
+                  </pic:nvPicPr>
+                  <pic:blipFill>
+                    <a:blip r:embed="rId7"/>
+                    <a:stretch>
+                      <a:fillRect/>
+                    </a:stretch>
+                  </pic:blipFill>
+                  <pic:spPr>
+                    <a:xfrm>
+                      <a:off x="0" y="0"/>
+                      <a:ext cx="5612130" cy="1487170"/>
+                    </a:xfrm>
+                    <a:prstGeom prst="rect">
+                      <a:avLst/>
+                    </a:prstGeom>
+                  </pic:spPr>
+                </pic:pic>
+              </a:graphicData>
+            </a:graphic>
+          </wp:inline>
+        </w:drawing>
+      </w:r>
     </w:p>
     <w:p>
       <w:pPr>
@@ -1062,116 +1848,15 @@
         <w:rPr>
           <w:lang w:val="es-MX"/>
         </w:rPr>
-        <w:t>Proceso de Conversión</w:t>
-      </w:r>
-    </w:p>
-    <w:p>
-      <w:pPr>
-        <w:rPr>
-          <w:lang w:val="es-MX"/>
-        </w:rPr>
-      </w:pPr>
-    </w:p>
-    <w:p>
-      <w:pPr>
-        <w:rPr>
-          <w:lang w:val="es-MX"/>
-        </w:rPr>
-      </w:pPr>
-      <w:r>
-        <w:rPr>
-          <w:lang w:val="es-MX"/>
-        </w:rPr>
-        <w:t>Para hacer una conversión de nuestro programa a la computadora se necesita un traductor.</w:t>
-      </w:r>
-    </w:p>
-    <w:p>
-      <w:pPr>
-        <w:rPr>
-          <w:lang w:val="es-MX"/>
-        </w:rPr>
-      </w:pPr>
-      <w:r>
-        <w:rPr>
-          <w:lang w:val="es-MX"/>
-        </w:rPr>
-        <w:t>Existen 2 formas de convertir una aplicación creada por nosotros.</w:t>
-      </w:r>
-    </w:p>
-    <w:p>
-      <w:pPr>
-        <w:pStyle w:val="Ttulo4"/>
-        <w:rPr>
-          <w:lang w:val="es-MX"/>
-        </w:rPr>
-      </w:pPr>
-      <w:r>
-        <w:rPr>
-          <w:lang w:val="es-MX"/>
-        </w:rPr>
-        <w:t>Lenguajes de Programación Compilados</w:t>
-      </w:r>
-    </w:p>
-    <w:p>
-      <w:pPr>
-        <w:rPr>
-          <w:lang w:val="es-MX"/>
-        </w:rPr>
-      </w:pPr>
-    </w:p>
-    <w:p>
-      <w:pPr>
-        <w:rPr>
-          <w:lang w:val="es-MX"/>
-        </w:rPr>
-      </w:pPr>
-      <w:r>
-        <w:rPr>
-          <w:lang w:val="es-MX"/>
-        </w:rPr>
-        <w:t>Ej. C++, hace falta compilarlo, construir un archivo binario para que una maquina sea capaz de comprender lo</w:t>
-      </w:r>
-    </w:p>
-    <w:p>
-      <w:pPr>
-        <w:rPr>
-          <w:lang w:val="es-MX"/>
-        </w:rPr>
-      </w:pPr>
-    </w:p>
-    <w:p>
-      <w:pPr>
-        <w:pStyle w:val="Ttulo4"/>
-        <w:rPr>
-          <w:lang w:val="es-MX"/>
-        </w:rPr>
-      </w:pPr>
-      <w:r>
-        <w:rPr>
-          <w:lang w:val="es-MX"/>
-        </w:rPr>
-        <w:t>Lenguajes de Programación interpretados</w:t>
-      </w:r>
-    </w:p>
-    <w:p>
-      <w:pPr>
-        <w:rPr>
-          <w:lang w:val="es-MX"/>
-        </w:rPr>
-      </w:pPr>
-    </w:p>
-    <w:p>
-      <w:pPr>
-        <w:rPr>
-          <w:lang w:val="es-MX"/>
-        </w:rPr>
-      </w:pPr>
-      <w:r>
-        <w:rPr>
-          <w:lang w:val="es-MX"/>
-        </w:rPr>
-        <w:t>Ej. JavaScript o Python.</w:t>
-      </w:r>
+        <w:t>Introducción a los Lenguajes de Programación</w:t>
+      </w:r>
+    </w:p>
+    <w:p>
+      <w:pPr>
+        <w:rPr>
+          <w:lang w:val="es-MX"/>
+        </w:rPr>
+      </w:pPr>
     </w:p>
     <w:p>
       <w:pPr>
@@ -1777,6 +2462,119 @@
     </w:lvl>
   </w:abstractNum>
   <w:abstractNum w:abstractNumId="5" w15:restartNumberingAfterBreak="0">
+    <w:nsid w:val="439327FA"/>
+    <w:multiLevelType w:val="hybridMultilevel"/>
+    <w:tmpl w:val="DCFC2AC6"/>
+    <w:lvl w:ilvl="0" w:tplc="340A0001">
+      <w:start w:val="1"/>
+      <w:numFmt w:val="bullet"/>
+      <w:lvlText w:val=""/>
+      <w:lvlJc w:val="left"/>
+      <w:pPr>
+        <w:ind w:left="720" w:hanging="360"/>
+      </w:pPr>
+      <w:rPr>
+        <w:rFonts w:ascii="Symbol" w:hAnsi="Symbol" w:hint="default"/>
+      </w:rPr>
+    </w:lvl>
+    <w:lvl w:ilvl="1" w:tplc="340A0003" w:tentative="1">
+      <w:start w:val="1"/>
+      <w:numFmt w:val="bullet"/>
+      <w:lvlText w:val="o"/>
+      <w:lvlJc w:val="left"/>
+      <w:pPr>
+        <w:ind w:left="1440" w:hanging="360"/>
+      </w:pPr>
+      <w:rPr>
+        <w:rFonts w:ascii="Courier New" w:hAnsi="Courier New" w:cs="Courier New" w:hint="default"/>
+      </w:rPr>
+    </w:lvl>
+    <w:lvl w:ilvl="2" w:tplc="340A0005" w:tentative="1">
+      <w:start w:val="1"/>
+      <w:numFmt w:val="bullet"/>
+      <w:lvlText w:val=""/>
+      <w:lvlJc w:val="left"/>
+      <w:pPr>
+        <w:ind w:left="2160" w:hanging="360"/>
+      </w:pPr>
+      <w:rPr>
+        <w:rFonts w:ascii="Wingdings" w:hAnsi="Wingdings" w:hint="default"/>
+      </w:rPr>
+    </w:lvl>
+    <w:lvl w:ilvl="3" w:tplc="340A0001" w:tentative="1">
+      <w:start w:val="1"/>
+      <w:numFmt w:val="bullet"/>
+      <w:lvlText w:val=""/>
+      <w:lvlJc w:val="left"/>
+      <w:pPr>
+        <w:ind w:left="2880" w:hanging="360"/>
+      </w:pPr>
+      <w:rPr>
+        <w:rFonts w:ascii="Symbol" w:hAnsi="Symbol" w:hint="default"/>
+      </w:rPr>
+    </w:lvl>
+    <w:lvl w:ilvl="4" w:tplc="340A0003" w:tentative="1">
+      <w:start w:val="1"/>
+      <w:numFmt w:val="bullet"/>
+      <w:lvlText w:val="o"/>
+      <w:lvlJc w:val="left"/>
+      <w:pPr>
+        <w:ind w:left="3600" w:hanging="360"/>
+      </w:pPr>
+      <w:rPr>
+        <w:rFonts w:ascii="Courier New" w:hAnsi="Courier New" w:cs="Courier New" w:hint="default"/>
+      </w:rPr>
+    </w:lvl>
+    <w:lvl w:ilvl="5" w:tplc="340A0005" w:tentative="1">
+      <w:start w:val="1"/>
+      <w:numFmt w:val="bullet"/>
+      <w:lvlText w:val=""/>
+      <w:lvlJc w:val="left"/>
+      <w:pPr>
+        <w:ind w:left="4320" w:hanging="360"/>
+      </w:pPr>
+      <w:rPr>
+        <w:rFonts w:ascii="Wingdings" w:hAnsi="Wingdings" w:hint="default"/>
+      </w:rPr>
+    </w:lvl>
+    <w:lvl w:ilvl="6" w:tplc="340A0001" w:tentative="1">
+      <w:start w:val="1"/>
+      <w:numFmt w:val="bullet"/>
+      <w:lvlText w:val=""/>
+      <w:lvlJc w:val="left"/>
+      <w:pPr>
+        <w:ind w:left="5040" w:hanging="360"/>
+      </w:pPr>
+      <w:rPr>
+        <w:rFonts w:ascii="Symbol" w:hAnsi="Symbol" w:hint="default"/>
+      </w:rPr>
+    </w:lvl>
+    <w:lvl w:ilvl="7" w:tplc="340A0003" w:tentative="1">
+      <w:start w:val="1"/>
+      <w:numFmt w:val="bullet"/>
+      <w:lvlText w:val="o"/>
+      <w:lvlJc w:val="left"/>
+      <w:pPr>
+        <w:ind w:left="5760" w:hanging="360"/>
+      </w:pPr>
+      <w:rPr>
+        <w:rFonts w:ascii="Courier New" w:hAnsi="Courier New" w:cs="Courier New" w:hint="default"/>
+      </w:rPr>
+    </w:lvl>
+    <w:lvl w:ilvl="8" w:tplc="340A0005" w:tentative="1">
+      <w:start w:val="1"/>
+      <w:numFmt w:val="bullet"/>
+      <w:lvlText w:val=""/>
+      <w:lvlJc w:val="left"/>
+      <w:pPr>
+        <w:ind w:left="6480" w:hanging="360"/>
+      </w:pPr>
+      <w:rPr>
+        <w:rFonts w:ascii="Wingdings" w:hAnsi="Wingdings" w:hint="default"/>
+      </w:rPr>
+    </w:lvl>
+  </w:abstractNum>
+  <w:abstractNum w:abstractNumId="6" w15:restartNumberingAfterBreak="0">
     <w:nsid w:val="59A71231"/>
     <w:multiLevelType w:val="hybridMultilevel"/>
     <w:tmpl w:val="3904A25C"/>
@@ -1789,6 +2587,119 @@
       </w:pPr>
       <w:rPr>
         <w:rFonts w:ascii="Calibri" w:eastAsiaTheme="minorHAnsi" w:hAnsi="Calibri" w:cs="Calibri" w:hint="default"/>
+      </w:rPr>
+    </w:lvl>
+    <w:lvl w:ilvl="1" w:tplc="340A0003" w:tentative="1">
+      <w:start w:val="1"/>
+      <w:numFmt w:val="bullet"/>
+      <w:lvlText w:val="o"/>
+      <w:lvlJc w:val="left"/>
+      <w:pPr>
+        <w:ind w:left="1440" w:hanging="360"/>
+      </w:pPr>
+      <w:rPr>
+        <w:rFonts w:ascii="Courier New" w:hAnsi="Courier New" w:cs="Courier New" w:hint="default"/>
+      </w:rPr>
+    </w:lvl>
+    <w:lvl w:ilvl="2" w:tplc="340A0005" w:tentative="1">
+      <w:start w:val="1"/>
+      <w:numFmt w:val="bullet"/>
+      <w:lvlText w:val=""/>
+      <w:lvlJc w:val="left"/>
+      <w:pPr>
+        <w:ind w:left="2160" w:hanging="360"/>
+      </w:pPr>
+      <w:rPr>
+        <w:rFonts w:ascii="Wingdings" w:hAnsi="Wingdings" w:hint="default"/>
+      </w:rPr>
+    </w:lvl>
+    <w:lvl w:ilvl="3" w:tplc="340A0001" w:tentative="1">
+      <w:start w:val="1"/>
+      <w:numFmt w:val="bullet"/>
+      <w:lvlText w:val=""/>
+      <w:lvlJc w:val="left"/>
+      <w:pPr>
+        <w:ind w:left="2880" w:hanging="360"/>
+      </w:pPr>
+      <w:rPr>
+        <w:rFonts w:ascii="Symbol" w:hAnsi="Symbol" w:hint="default"/>
+      </w:rPr>
+    </w:lvl>
+    <w:lvl w:ilvl="4" w:tplc="340A0003" w:tentative="1">
+      <w:start w:val="1"/>
+      <w:numFmt w:val="bullet"/>
+      <w:lvlText w:val="o"/>
+      <w:lvlJc w:val="left"/>
+      <w:pPr>
+        <w:ind w:left="3600" w:hanging="360"/>
+      </w:pPr>
+      <w:rPr>
+        <w:rFonts w:ascii="Courier New" w:hAnsi="Courier New" w:cs="Courier New" w:hint="default"/>
+      </w:rPr>
+    </w:lvl>
+    <w:lvl w:ilvl="5" w:tplc="340A0005" w:tentative="1">
+      <w:start w:val="1"/>
+      <w:numFmt w:val="bullet"/>
+      <w:lvlText w:val=""/>
+      <w:lvlJc w:val="left"/>
+      <w:pPr>
+        <w:ind w:left="4320" w:hanging="360"/>
+      </w:pPr>
+      <w:rPr>
+        <w:rFonts w:ascii="Wingdings" w:hAnsi="Wingdings" w:hint="default"/>
+      </w:rPr>
+    </w:lvl>
+    <w:lvl w:ilvl="6" w:tplc="340A0001" w:tentative="1">
+      <w:start w:val="1"/>
+      <w:numFmt w:val="bullet"/>
+      <w:lvlText w:val=""/>
+      <w:lvlJc w:val="left"/>
+      <w:pPr>
+        <w:ind w:left="5040" w:hanging="360"/>
+      </w:pPr>
+      <w:rPr>
+        <w:rFonts w:ascii="Symbol" w:hAnsi="Symbol" w:hint="default"/>
+      </w:rPr>
+    </w:lvl>
+    <w:lvl w:ilvl="7" w:tplc="340A0003" w:tentative="1">
+      <w:start w:val="1"/>
+      <w:numFmt w:val="bullet"/>
+      <w:lvlText w:val="o"/>
+      <w:lvlJc w:val="left"/>
+      <w:pPr>
+        <w:ind w:left="5760" w:hanging="360"/>
+      </w:pPr>
+      <w:rPr>
+        <w:rFonts w:ascii="Courier New" w:hAnsi="Courier New" w:cs="Courier New" w:hint="default"/>
+      </w:rPr>
+    </w:lvl>
+    <w:lvl w:ilvl="8" w:tplc="340A0005" w:tentative="1">
+      <w:start w:val="1"/>
+      <w:numFmt w:val="bullet"/>
+      <w:lvlText w:val=""/>
+      <w:lvlJc w:val="left"/>
+      <w:pPr>
+        <w:ind w:left="6480" w:hanging="360"/>
+      </w:pPr>
+      <w:rPr>
+        <w:rFonts w:ascii="Wingdings" w:hAnsi="Wingdings" w:hint="default"/>
+      </w:rPr>
+    </w:lvl>
+  </w:abstractNum>
+  <w:abstractNum w:abstractNumId="7" w15:restartNumberingAfterBreak="0">
+    <w:nsid w:val="6CF9573B"/>
+    <w:multiLevelType w:val="hybridMultilevel"/>
+    <w:tmpl w:val="8BE69CDC"/>
+    <w:lvl w:ilvl="0" w:tplc="340A0001">
+      <w:start w:val="1"/>
+      <w:numFmt w:val="bullet"/>
+      <w:lvlText w:val=""/>
+      <w:lvlJc w:val="left"/>
+      <w:pPr>
+        <w:ind w:left="720" w:hanging="360"/>
+      </w:pPr>
+      <w:rPr>
+        <w:rFonts w:ascii="Symbol" w:hAnsi="Symbol" w:hint="default"/>
       </w:rPr>
     </w:lvl>
     <w:lvl w:ilvl="1" w:tplc="340A0003" w:tentative="1">
@@ -1892,7 +2803,7 @@
     <w:abstractNumId w:val="1"/>
   </w:num>
   <w:num w:numId="2" w16cid:durableId="361981490">
-    <w:abstractNumId w:val="5"/>
+    <w:abstractNumId w:val="6"/>
   </w:num>
   <w:num w:numId="3" w16cid:durableId="212886852">
     <w:abstractNumId w:val="3"/>
@@ -1905,6 +2816,12 @@
   </w:num>
   <w:num w:numId="6" w16cid:durableId="1228222007">
     <w:abstractNumId w:val="4"/>
+  </w:num>
+  <w:num w:numId="7" w16cid:durableId="125511798">
+    <w:abstractNumId w:val="7"/>
+  </w:num>
+  <w:num w:numId="8" w16cid:durableId="2100833931">
+    <w:abstractNumId w:val="5"/>
   </w:num>
 </w:numbering>
 </file>

</xml_diff>